<commit_message>
final fixes for iteration 1
</commit_message>
<xml_diff>
--- a/doc/Analysis Model/UC-JoinCommunity/Mapping.docx
+++ b/doc/Analysis Model/UC-JoinCommunity/Mapping.docx
@@ -193,109 +193,189 @@
               <w:spacing w:line="240" w:lineRule="auto"/>
             </w:pPr>
             <w:r>
+              <w:t>UserController</w:t>
+            </w:r>
+          </w:p>
+        </w:tc>
+        <w:tc>
+          <w:tcPr>
+            <w:tcW w:w="3120" w:type="dxa"/>
+            <w:tcMar>
+              <w:top w:w="100" w:type="dxa"/>
+              <w:left w:w="100" w:type="dxa"/>
+              <w:bottom w:w="100" w:type="dxa"/>
+              <w:right w:w="100" w:type="dxa"/>
+            </w:tcMar>
+          </w:tcPr>
+          <w:p>
+            <w:pPr>
+              <w:widowControl w:val="0"/>
+              <w:spacing w:line="240" w:lineRule="auto"/>
+            </w:pPr>
+            <w:r>
+              <w:t>/routes/</w:t>
+            </w:r>
+            <w:r>
+              <w:t>user</w:t>
+            </w:r>
+            <w:r>
+              <w:t>.js</w:t>
+            </w:r>
+          </w:p>
+          <w:p>
+            <w:pPr>
+              <w:widowControl w:val="0"/>
+              <w:spacing w:line="240" w:lineRule="auto"/>
+            </w:pPr>
+            <w:r>
+              <w:t>/controllers/userController.js</w:t>
+            </w:r>
+          </w:p>
+        </w:tc>
+      </w:tr>
+      <w:tr>
+        <w:trPr>
+          <w:trHeight w:val="312"/>
+        </w:trPr>
+        <w:tc>
+          <w:tcPr>
+            <w:tcW w:w="3120" w:type="dxa"/>
+            <w:tcMar>
+              <w:top w:w="100" w:type="dxa"/>
+              <w:left w:w="100" w:type="dxa"/>
+              <w:bottom w:w="100" w:type="dxa"/>
+              <w:right w:w="100" w:type="dxa"/>
+            </w:tcMar>
+          </w:tcPr>
+          <w:p>
+            <w:pPr>
+              <w:widowControl w:val="0"/>
+              <w:spacing w:line="240" w:lineRule="auto"/>
+            </w:pPr>
+            <w:r>
+              <w:t>Entity</w:t>
+            </w:r>
+          </w:p>
+        </w:tc>
+        <w:tc>
+          <w:tcPr>
+            <w:tcW w:w="3120" w:type="dxa"/>
+            <w:tcMar>
+              <w:top w:w="100" w:type="dxa"/>
+              <w:left w:w="100" w:type="dxa"/>
+              <w:bottom w:w="100" w:type="dxa"/>
+              <w:right w:w="100" w:type="dxa"/>
+            </w:tcMar>
+          </w:tcPr>
+          <w:p>
+            <w:pPr>
+              <w:widowControl w:val="0"/>
+              <w:spacing w:line="240" w:lineRule="auto"/>
+            </w:pPr>
+            <w:r>
               <w:t>User</w:t>
             </w:r>
-            <w:r>
-              <w:t>Controller</w:t>
+          </w:p>
+        </w:tc>
+        <w:tc>
+          <w:tcPr>
+            <w:tcW w:w="3120" w:type="dxa"/>
+            <w:tcMar>
+              <w:top w:w="100" w:type="dxa"/>
+              <w:left w:w="100" w:type="dxa"/>
+              <w:bottom w:w="100" w:type="dxa"/>
+              <w:right w:w="100" w:type="dxa"/>
+            </w:tcMar>
+          </w:tcPr>
+          <w:p>
+            <w:pPr>
+              <w:widowControl w:val="0"/>
+              <w:spacing w:line="240" w:lineRule="auto"/>
+            </w:pPr>
+            <w:r>
+              <w:t>/models/user.js</w:t>
+            </w:r>
+          </w:p>
+        </w:tc>
+      </w:tr>
+      <w:tr>
+        <w:trPr>
+          <w:trHeight w:val="312"/>
+        </w:trPr>
+        <w:tc>
+          <w:tcPr>
+            <w:tcW w:w="3120" w:type="dxa"/>
+            <w:tcMar>
+              <w:top w:w="100" w:type="dxa"/>
+              <w:left w:w="100" w:type="dxa"/>
+              <w:bottom w:w="100" w:type="dxa"/>
+              <w:right w:w="100" w:type="dxa"/>
+            </w:tcMar>
+          </w:tcPr>
+          <w:p>
+            <w:pPr>
+              <w:widowControl w:val="0"/>
+              <w:spacing w:line="240" w:lineRule="auto"/>
+            </w:pPr>
+            <w:r>
+              <w:t>Entity</w:t>
+            </w:r>
+          </w:p>
+        </w:tc>
+        <w:tc>
+          <w:tcPr>
+            <w:tcW w:w="3120" w:type="dxa"/>
+            <w:tcMar>
+              <w:top w:w="100" w:type="dxa"/>
+              <w:left w:w="100" w:type="dxa"/>
+              <w:bottom w:w="100" w:type="dxa"/>
+              <w:right w:w="100" w:type="dxa"/>
+            </w:tcMar>
+          </w:tcPr>
+          <w:p>
+            <w:pPr>
+              <w:widowControl w:val="0"/>
+              <w:spacing w:line="240" w:lineRule="auto"/>
+              <w:rPr>
+                <w:rFonts w:hint="eastAsia"/>
+              </w:rPr>
+            </w:pPr>
+            <w:r>
+              <w:rPr>
+                <w:rFonts w:hint="eastAsia"/>
+              </w:rPr>
+              <w:t>Directory</w:t>
+            </w:r>
+          </w:p>
+        </w:tc>
+        <w:tc>
+          <w:tcPr>
+            <w:tcW w:w="3120" w:type="dxa"/>
+            <w:tcMar>
+              <w:top w:w="100" w:type="dxa"/>
+              <w:left w:w="100" w:type="dxa"/>
+              <w:bottom w:w="100" w:type="dxa"/>
+              <w:right w:w="100" w:type="dxa"/>
+            </w:tcMar>
+          </w:tcPr>
+          <w:p>
+            <w:pPr>
+              <w:widowControl w:val="0"/>
+              <w:spacing w:line="240" w:lineRule="auto"/>
+            </w:pPr>
+            <w:r>
+              <w:t>/models/</w:t>
+            </w:r>
+            <w:r>
+              <w:rPr>
+                <w:rFonts w:hint="eastAsia"/>
+              </w:rPr>
+              <w:t>directory</w:t>
             </w:r>
             <w:bookmarkStart w:id="0" w:name="_GoBack"/>
             <w:bookmarkEnd w:id="0"/>
-          </w:p>
-        </w:tc>
-        <w:tc>
-          <w:tcPr>
-            <w:tcW w:w="3120" w:type="dxa"/>
-            <w:tcMar>
-              <w:top w:w="100" w:type="dxa"/>
-              <w:left w:w="100" w:type="dxa"/>
-              <w:bottom w:w="100" w:type="dxa"/>
-              <w:right w:w="100" w:type="dxa"/>
-            </w:tcMar>
-          </w:tcPr>
-          <w:p>
-            <w:pPr>
-              <w:widowControl w:val="0"/>
-              <w:spacing w:line="240" w:lineRule="auto"/>
-            </w:pPr>
-            <w:r>
-              <w:t>/routes/</w:t>
-            </w:r>
-            <w:r>
-              <w:t>user</w:t>
-            </w:r>
             <w:r>
               <w:t>.js</w:t>
-            </w:r>
-          </w:p>
-          <w:p>
-            <w:pPr>
-              <w:widowControl w:val="0"/>
-              <w:spacing w:line="240" w:lineRule="auto"/>
-            </w:pPr>
-            <w:r>
-              <w:t>/controllers/userController.js</w:t>
-            </w:r>
-          </w:p>
-        </w:tc>
-      </w:tr>
-      <w:tr>
-        <w:tc>
-          <w:tcPr>
-            <w:tcW w:w="3120" w:type="dxa"/>
-            <w:tcMar>
-              <w:top w:w="100" w:type="dxa"/>
-              <w:left w:w="100" w:type="dxa"/>
-              <w:bottom w:w="100" w:type="dxa"/>
-              <w:right w:w="100" w:type="dxa"/>
-            </w:tcMar>
-          </w:tcPr>
-          <w:p>
-            <w:pPr>
-              <w:widowControl w:val="0"/>
-              <w:spacing w:line="240" w:lineRule="auto"/>
-            </w:pPr>
-            <w:r>
-              <w:t>Entity</w:t>
-            </w:r>
-          </w:p>
-        </w:tc>
-        <w:tc>
-          <w:tcPr>
-            <w:tcW w:w="3120" w:type="dxa"/>
-            <w:tcMar>
-              <w:top w:w="100" w:type="dxa"/>
-              <w:left w:w="100" w:type="dxa"/>
-              <w:bottom w:w="100" w:type="dxa"/>
-              <w:right w:w="100" w:type="dxa"/>
-            </w:tcMar>
-          </w:tcPr>
-          <w:p>
-            <w:pPr>
-              <w:widowControl w:val="0"/>
-              <w:spacing w:line="240" w:lineRule="auto"/>
-            </w:pPr>
-            <w:r>
-              <w:t>User</w:t>
-            </w:r>
-          </w:p>
-        </w:tc>
-        <w:tc>
-          <w:tcPr>
-            <w:tcW w:w="3120" w:type="dxa"/>
-            <w:tcMar>
-              <w:top w:w="100" w:type="dxa"/>
-              <w:left w:w="100" w:type="dxa"/>
-              <w:bottom w:w="100" w:type="dxa"/>
-              <w:right w:w="100" w:type="dxa"/>
-            </w:tcMar>
-          </w:tcPr>
-          <w:p>
-            <w:pPr>
-              <w:widowControl w:val="0"/>
-              <w:spacing w:line="240" w:lineRule="auto"/>
-            </w:pPr>
-            <w:r>
-              <w:t>/models/user.js</w:t>
             </w:r>
           </w:p>
         </w:tc>
@@ -317,7 +397,7 @@
   <w:docDefaults>
     <w:rPrDefault>
       <w:rPr>
-        <w:rFonts w:ascii="Arial" w:eastAsia="Arial" w:hAnsi="Arial" w:cs="Arial"/>
+        <w:rFonts w:ascii="Arial" w:eastAsiaTheme="minorEastAsia" w:hAnsi="Arial" w:cs="Arial"/>
         <w:color w:val="000000"/>
         <w:sz w:val="22"/>
         <w:szCs w:val="22"/>

</xml_diff>